<commit_message>
Updated resume with micro center job
</commit_message>
<xml_diff>
--- a/Resumes/Cover Letter.docx
+++ b/Resumes/Cover Letter.docx
@@ -9,19 +9,30 @@
       <w:r>
         <w:t xml:space="preserve"> </w:t>
       </w:r>
-      <w:r>
-        <w:t>Veritas</w:t>
-      </w:r>
+      <w:proofErr w:type="spellStart"/>
+      <w:proofErr w:type="gramStart"/>
+      <w:r>
+        <w:t>Tokio</w:t>
+      </w:r>
+      <w:proofErr w:type="spellEnd"/>
+      <w:proofErr w:type="gramEnd"/>
+      <w:r>
+        <w:t xml:space="preserve"> Marine</w:t>
+      </w:r>
+      <w:r>
+        <w:t xml:space="preserve">, </w:t>
+      </w:r>
+    </w:p>
+    <w:p>
       <w:bookmarkStart w:id="0" w:name="_GoBack"/>
       <w:bookmarkEnd w:id="0"/>
-      <w:r>
-        <w:t xml:space="preserve">, </w:t>
-      </w:r>
     </w:p>
-    <w:p/>
     <w:p>
       <w:r>
-        <w:t xml:space="preserve">This letter is to express my interest in your position that you posted online. I recently relocated myself to the Twin Cities area after I graduated with a Bachelor’s in Computer Science. If you would take a moment to browse through my resume, you’ll see that I have hands on experience with .Net development as well as Python and C++ project experience. </w:t>
+        <w:t>This letter is to express my interest in your position that you posted online. I recently relocated myself to the Twin Cities area after I graduated with a Bachelor’s in Computer Science. If you would take a moment to browse through my resume, you’ll see that I have hands on experience with .Net development as well as Python and C++ project experience</w:t>
+      </w:r>
+      <w:r>
+        <w:t xml:space="preserve"> in a variety of Agile and Scrum environments. </w:t>
       </w:r>
     </w:p>
     <w:p>

</xml_diff>

<commit_message>
fixed cover letter to be more casual
</commit_message>
<xml_diff>
--- a/Resumes/Cover Letter.docx
+++ b/Resumes/Cover Letter.docx
@@ -10,10 +10,8 @@
         <w:t xml:space="preserve"> </w:t>
       </w:r>
       <w:r>
-        <w:t>Nagios Enterprises</w:t>
-      </w:r>
-      <w:bookmarkStart w:id="0" w:name="_GoBack"/>
-      <w:bookmarkEnd w:id="0"/>
+        <w:t>Saturn Systems</w:t>
+      </w:r>
       <w:r>
         <w:t xml:space="preserve">, </w:t>
       </w:r>
@@ -21,21 +19,58 @@
     <w:p/>
     <w:p>
       <w:r>
-        <w:t>This letter is to express my interest in your position that you posted online. I recently relocated myself to the Twin Cities area after I graduated with a Bachelor’s in Computer Science. If you would take a moment to browse through my resume, you’ll see that I have hands on experience with .Net development as well as Python and C++ project experience</w:t>
-      </w:r>
-      <w:r>
-        <w:t xml:space="preserve"> in a variety of Agile and Scrum environments. </w:t>
-      </w:r>
-      <w:r>
-        <w:t xml:space="preserve"> I have </w:t>
-      </w:r>
-      <w:proofErr w:type="gramStart"/>
-      <w:r>
-        <w:t>am</w:t>
-      </w:r>
-      <w:proofErr w:type="gramEnd"/>
-      <w:r>
-        <w:t xml:space="preserve"> a A+ Certified </w:t>
+        <w:t>This letter is to express my interest in your</w:t>
+      </w:r>
+      <w:r>
+        <w:t xml:space="preserve"> full stack .Net Software Engineer</w:t>
+      </w:r>
+      <w:r>
+        <w:t xml:space="preserve"> position that you posted online. I recently relocated myself to the Twin Cities area after I graduated with a Bachelor’s in Computer Science. If you would take a moment to browse through my resume, you’ll see that I have hands on experience with .Net as well as </w:t>
+      </w:r>
+      <w:r>
+        <w:t xml:space="preserve">plenty of </w:t>
+      </w:r>
+      <w:r>
+        <w:t>Python and C++ project</w:t>
+      </w:r>
+      <w:r>
+        <w:t>s.</w:t>
+      </w:r>
+      <w:r>
+        <w:t xml:space="preserve"> </w:t>
+      </w:r>
+      <w:r>
+        <w:t>I have a wide</w:t>
+      </w:r>
+      <w:r>
+        <w:t xml:space="preserve"> variety of</w:t>
+      </w:r>
+      <w:r>
+        <w:t xml:space="preserve"> tools at my disposal having worked in both</w:t>
+      </w:r>
+      <w:r>
+        <w:t xml:space="preserve"> Agile and Scrum environments</w:t>
+      </w:r>
+      <w:r>
+        <w:t xml:space="preserve"> while in school</w:t>
+      </w:r>
+      <w:r>
+        <w:t>.</w:t>
+      </w:r>
+      <w:r>
+        <w:t xml:space="preserve"> In addition to being programmatically skilled</w:t>
+      </w:r>
+      <w:r>
+        <w:t xml:space="preserve"> </w:t>
+      </w:r>
+      <w:r>
+        <w:t xml:space="preserve">I </w:t>
+      </w:r>
+      <w:r>
+        <w:t>also</w:t>
+      </w:r>
+      <w:r>
+        <w:t xml:space="preserve"> am a A+ Certified </w:t>
       </w:r>
       <w:r>
         <w:t>technician</w:t>
@@ -79,6 +114,16 @@
       <w:r>
         <w:t>Bjorn Mathisen</w:t>
       </w:r>
+    </w:p>
+    <w:p>
+      <w:pPr>
+        <w:pStyle w:val="NoSpacing"/>
+      </w:pPr>
+      <w:r>
+        <w:t>Bcm27@gmail.com</w:t>
+      </w:r>
+      <w:bookmarkStart w:id="0" w:name="_GoBack"/>
+      <w:bookmarkEnd w:id="0"/>
     </w:p>
     <w:p>
       <w:pPr>

</xml_diff>